<commit_message>
updated the code (tbbm.py)
</commit_message>
<xml_diff>
--- a/DD_group 2.docx
+++ b/DD_group 2.docx
@@ -62,7 +62,15 @@
         <w:t>A</w:t>
       </w:r>
       <w:r>
-        <w:t xml:space="preserve"> bibliographies management system , created in order to assist the user in working with different bibliographies and citations in a convenient and efficient way.</w:t>
+        <w:t xml:space="preserve"> bibliographies management </w:t>
+      </w:r>
+      <w:proofErr w:type="gramStart"/>
+      <w:r>
+        <w:t>system ,</w:t>
+      </w:r>
+      <w:proofErr w:type="gramEnd"/>
+      <w:r>
+        <w:t xml:space="preserve"> created in order to assist the user in working with different bibliographies and citations in a convenient and efficient way.</w:t>
       </w:r>
     </w:p>
     <w:p>
@@ -4157,8 +4165,17 @@
           <w:color w:val="4F81BD" w:themeColor="accent1"/>
           <w:lang w:eastAsia="he-IL"/>
         </w:rPr>
-        <w:t>The goals are described in the following table :</w:t>
-      </w:r>
+        <w:t xml:space="preserve">The goals are described in the following </w:t>
+      </w:r>
+      <w:proofErr w:type="gramStart"/>
+      <w:r>
+        <w:rPr>
+          <w:color w:val="4F81BD" w:themeColor="accent1"/>
+          <w:lang w:eastAsia="he-IL"/>
+        </w:rPr>
+        <w:t>table :</w:t>
+      </w:r>
+      <w:proofErr w:type="gramEnd"/>
     </w:p>
     <w:p>
       <w:pPr>
@@ -4364,7 +4381,23 @@
                 <w:color w:val="4F81BD" w:themeColor="accent1"/>
                 <w:lang w:eastAsia="he-IL"/>
               </w:rPr>
-              <w:t xml:space="preserve">Allowing the user a convenient work environment </w:t>
+              <w:t xml:space="preserve">Allowing the </w:t>
+            </w:r>
+            <w:proofErr w:type="gramStart"/>
+            <w:r>
+              <w:rPr>
+                <w:color w:val="4F81BD" w:themeColor="accent1"/>
+                <w:lang w:eastAsia="he-IL"/>
+              </w:rPr>
+              <w:t>user</w:t>
+            </w:r>
+            <w:proofErr w:type="gramEnd"/>
+            <w:r>
+              <w:rPr>
+                <w:color w:val="4F81BD" w:themeColor="accent1"/>
+                <w:lang w:eastAsia="he-IL"/>
+              </w:rPr>
+              <w:t xml:space="preserve"> a convenient work environment </w:t>
             </w:r>
           </w:p>
         </w:tc>
@@ -4453,8 +4486,17 @@
           <w:color w:val="4F81BD" w:themeColor="accent1"/>
           <w:lang w:eastAsia="he-IL"/>
         </w:rPr>
-        <w:t>The purposes of the system are described in the following list by order (from the most important to the least important) :</w:t>
-      </w:r>
+        <w:t>The purposes of the system are described in the following list by order (from the most important to the least important</w:t>
+      </w:r>
+      <w:proofErr w:type="gramStart"/>
+      <w:r>
+        <w:rPr>
+          <w:color w:val="4F81BD" w:themeColor="accent1"/>
+          <w:lang w:eastAsia="he-IL"/>
+        </w:rPr>
+        <w:t>) :</w:t>
+      </w:r>
+      <w:proofErr w:type="gramEnd"/>
     </w:p>
     <w:p>
       <w:pPr>
@@ -4971,7 +5013,25 @@
                 <w:color w:val="4F81BD" w:themeColor="accent1"/>
                 <w:lang w:eastAsia="he-IL"/>
               </w:rPr>
-              <w:t>The user cant remember if he finished the work</w:t>
+              <w:t xml:space="preserve">The user </w:t>
+            </w:r>
+            <w:proofErr w:type="spellStart"/>
+            <w:proofErr w:type="gramStart"/>
+            <w:r>
+              <w:rPr>
+                <w:color w:val="4F81BD" w:themeColor="accent1"/>
+                <w:lang w:eastAsia="he-IL"/>
+              </w:rPr>
+              <w:t>cant</w:t>
+            </w:r>
+            <w:proofErr w:type="spellEnd"/>
+            <w:proofErr w:type="gramEnd"/>
+            <w:r>
+              <w:rPr>
+                <w:color w:val="4F81BD" w:themeColor="accent1"/>
+                <w:lang w:eastAsia="he-IL"/>
+              </w:rPr>
+              <w:t xml:space="preserve"> remember if he finished the work</w:t>
             </w:r>
             <w:r>
               <w:rPr>
@@ -5108,7 +5168,25 @@
                 <w:color w:val="4F81BD" w:themeColor="accent1"/>
                 <w:lang w:eastAsia="he-IL"/>
               </w:rPr>
-              <w:t>The user cant find old bibliographies and citations</w:t>
+              <w:t xml:space="preserve">The user </w:t>
+            </w:r>
+            <w:proofErr w:type="spellStart"/>
+            <w:proofErr w:type="gramStart"/>
+            <w:r>
+              <w:rPr>
+                <w:color w:val="4F81BD" w:themeColor="accent1"/>
+                <w:lang w:eastAsia="he-IL"/>
+              </w:rPr>
+              <w:t>cant</w:t>
+            </w:r>
+            <w:proofErr w:type="spellEnd"/>
+            <w:proofErr w:type="gramEnd"/>
+            <w:r>
+              <w:rPr>
+                <w:color w:val="4F81BD" w:themeColor="accent1"/>
+                <w:lang w:eastAsia="he-IL"/>
+              </w:rPr>
+              <w:t xml:space="preserve"> find old bibliographies and citations</w:t>
             </w:r>
           </w:p>
         </w:tc>
@@ -5133,7 +5211,23 @@
                 <w:color w:val="4F81BD" w:themeColor="accent1"/>
                 <w:lang w:eastAsia="he-IL"/>
               </w:rPr>
-              <w:t>The application organize all of the projects and the citations by order</w:t>
+              <w:t xml:space="preserve">The application </w:t>
+            </w:r>
+            <w:proofErr w:type="gramStart"/>
+            <w:r>
+              <w:rPr>
+                <w:color w:val="4F81BD" w:themeColor="accent1"/>
+                <w:lang w:eastAsia="he-IL"/>
+              </w:rPr>
+              <w:t>organize</w:t>
+            </w:r>
+            <w:proofErr w:type="gramEnd"/>
+            <w:r>
+              <w:rPr>
+                <w:color w:val="4F81BD" w:themeColor="accent1"/>
+                <w:lang w:eastAsia="he-IL"/>
+              </w:rPr>
+              <w:t xml:space="preserve"> all of the projects and the citations by order</w:t>
             </w:r>
           </w:p>
         </w:tc>
@@ -5329,7 +5423,25 @@
                 <w:color w:val="4F81BD" w:themeColor="accent1"/>
                 <w:lang w:eastAsia="he-IL"/>
               </w:rPr>
-              <w:t>The user cant remember what were his plans for the project</w:t>
+              <w:t xml:space="preserve">The user </w:t>
+            </w:r>
+            <w:proofErr w:type="spellStart"/>
+            <w:proofErr w:type="gramStart"/>
+            <w:r>
+              <w:rPr>
+                <w:color w:val="4F81BD" w:themeColor="accent1"/>
+                <w:lang w:eastAsia="he-IL"/>
+              </w:rPr>
+              <w:t>cant</w:t>
+            </w:r>
+            <w:proofErr w:type="spellEnd"/>
+            <w:proofErr w:type="gramEnd"/>
+            <w:r>
+              <w:rPr>
+                <w:color w:val="4F81BD" w:themeColor="accent1"/>
+                <w:lang w:eastAsia="he-IL"/>
+              </w:rPr>
+              <w:t xml:space="preserve"> remember what were his plans for the project</w:t>
             </w:r>
           </w:p>
         </w:tc>
@@ -5440,7 +5552,25 @@
                 <w:color w:val="4F81BD" w:themeColor="accent1"/>
                 <w:lang w:eastAsia="he-IL"/>
               </w:rPr>
-              <w:t xml:space="preserve">The user cant use the information inside the project </w:t>
+              <w:t xml:space="preserve">The user </w:t>
+            </w:r>
+            <w:proofErr w:type="spellStart"/>
+            <w:proofErr w:type="gramStart"/>
+            <w:r>
+              <w:rPr>
+                <w:color w:val="4F81BD" w:themeColor="accent1"/>
+                <w:lang w:eastAsia="he-IL"/>
+              </w:rPr>
+              <w:t>cant</w:t>
+            </w:r>
+            <w:proofErr w:type="spellEnd"/>
+            <w:proofErr w:type="gramEnd"/>
+            <w:r>
+              <w:rPr>
+                <w:color w:val="4F81BD" w:themeColor="accent1"/>
+                <w:lang w:eastAsia="he-IL"/>
+              </w:rPr>
+              <w:t xml:space="preserve"> use the information inside the project </w:t>
             </w:r>
             <w:r>
               <w:rPr>
@@ -5902,7 +6032,25 @@
                 <w:highlight w:val="yellow"/>
                 <w:lang w:eastAsia="he-IL"/>
               </w:rPr>
-              <w:t>The publisher that the user have entered is not in the list</w:t>
+              <w:t xml:space="preserve">The publisher that the user </w:t>
+            </w:r>
+            <w:proofErr w:type="gramStart"/>
+            <w:r>
+              <w:rPr>
+                <w:color w:val="4F81BD" w:themeColor="accent1"/>
+                <w:highlight w:val="yellow"/>
+                <w:lang w:eastAsia="he-IL"/>
+              </w:rPr>
+              <w:t>have</w:t>
+            </w:r>
+            <w:proofErr w:type="gramEnd"/>
+            <w:r>
+              <w:rPr>
+                <w:color w:val="4F81BD" w:themeColor="accent1"/>
+                <w:highlight w:val="yellow"/>
+                <w:lang w:eastAsia="he-IL"/>
+              </w:rPr>
+              <w:t xml:space="preserve"> entered is not in the list</w:t>
             </w:r>
           </w:p>
         </w:tc>
@@ -5980,8 +6128,6 @@
               </w:rPr>
               <w:t>medium</w:t>
             </w:r>
-            <w:bookmarkStart w:id="2" w:name="_GoBack"/>
-            <w:bookmarkEnd w:id="2"/>
           </w:p>
         </w:tc>
       </w:tr>
@@ -6793,7 +6939,23 @@
           <w:color w:val="4F81BD" w:themeColor="accent1"/>
           <w:lang w:eastAsia="he-IL"/>
         </w:rPr>
-        <w:t>The system is a new self-developed product , that has no connection to other systems available in the market</w:t>
+        <w:t xml:space="preserve">The system is a new self-developed </w:t>
+      </w:r>
+      <w:proofErr w:type="gramStart"/>
+      <w:r>
+        <w:rPr>
+          <w:color w:val="4F81BD" w:themeColor="accent1"/>
+          <w:lang w:eastAsia="he-IL"/>
+        </w:rPr>
+        <w:t>product ,</w:t>
+      </w:r>
+      <w:proofErr w:type="gramEnd"/>
+      <w:r>
+        <w:rPr>
+          <w:color w:val="4F81BD" w:themeColor="accent1"/>
+          <w:lang w:eastAsia="he-IL"/>
+        </w:rPr>
+        <w:t xml:space="preserve"> that has no connection to other systems available in the market</w:t>
       </w:r>
       <w:r>
         <w:rPr>
@@ -6839,7 +7001,23 @@
           <w:color w:val="4F81BD" w:themeColor="accent1"/>
           <w:lang w:eastAsia="he-IL"/>
         </w:rPr>
-        <w:t>\citations , adding notes, exporting to text file , etc.) , as well as the option of browsing in the archive without changing the information.</w:t>
+        <w:t>\</w:t>
+      </w:r>
+      <w:proofErr w:type="gramStart"/>
+      <w:r>
+        <w:rPr>
+          <w:color w:val="4F81BD" w:themeColor="accent1"/>
+          <w:lang w:eastAsia="he-IL"/>
+        </w:rPr>
+        <w:t>citations ,</w:t>
+      </w:r>
+      <w:proofErr w:type="gramEnd"/>
+      <w:r>
+        <w:rPr>
+          <w:color w:val="4F81BD" w:themeColor="accent1"/>
+          <w:lang w:eastAsia="he-IL"/>
+        </w:rPr>
+        <w:t xml:space="preserve"> adding notes, exporting to text file , etc.) , as well as the option of browsing in the archive without changing the information.</w:t>
       </w:r>
       <w:r>
         <w:rPr>
@@ -6904,7 +7082,23 @@
           <w:lang w:eastAsia="he-IL"/>
         </w:rPr>
         <w:lastRenderedPageBreak/>
-        <w:t xml:space="preserve">The main limitations of the project are : </w:t>
+        <w:t xml:space="preserve">The main limitations of the project </w:t>
+      </w:r>
+      <w:proofErr w:type="gramStart"/>
+      <w:r>
+        <w:rPr>
+          <w:color w:val="4F81BD" w:themeColor="accent1"/>
+          <w:lang w:eastAsia="he-IL"/>
+        </w:rPr>
+        <w:t>are :</w:t>
+      </w:r>
+      <w:proofErr w:type="gramEnd"/>
+      <w:r>
+        <w:rPr>
+          <w:color w:val="4F81BD" w:themeColor="accent1"/>
+          <w:lang w:eastAsia="he-IL"/>
+        </w:rPr>
+        <w:t xml:space="preserve"> </w:t>
       </w:r>
       <w:r>
         <w:rPr>
@@ -7229,7 +7423,25 @@
           <w:color w:val="4F81BD" w:themeColor="accent1"/>
           <w:shd w:val="clear" w:color="auto" w:fill="FFFFFF"/>
         </w:rPr>
-        <w:t xml:space="preserve">The product is a web-based application , that works without </w:t>
+        <w:t xml:space="preserve">The product is a web-based </w:t>
+      </w:r>
+      <w:proofErr w:type="gramStart"/>
+      <w:r>
+        <w:rPr>
+          <w:rFonts w:asciiTheme="majorBidi" w:hAnsiTheme="majorBidi" w:cstheme="majorBidi"/>
+          <w:color w:val="4F81BD" w:themeColor="accent1"/>
+          <w:shd w:val="clear" w:color="auto" w:fill="FFFFFF"/>
+        </w:rPr>
+        <w:t>application ,</w:t>
+      </w:r>
+      <w:proofErr w:type="gramEnd"/>
+      <w:r>
+        <w:rPr>
+          <w:rFonts w:asciiTheme="majorBidi" w:hAnsiTheme="majorBidi" w:cstheme="majorBidi"/>
+          <w:color w:val="4F81BD" w:themeColor="accent1"/>
+          <w:shd w:val="clear" w:color="auto" w:fill="FFFFFF"/>
+        </w:rPr>
+        <w:t xml:space="preserve"> that works without </w:t>
       </w:r>
     </w:p>
     <w:p>
@@ -7879,16 +8091,70 @@
           <w:color w:val="4F81BD" w:themeColor="accent1"/>
           <w:lang w:eastAsia="he-IL"/>
         </w:rPr>
-        <w:t>The system is a bibliography management tool that was created in order to assist the user with handling documents and storing them for further use. The application works based on API data base rules , as well as web connection.</w:t>
-      </w:r>
+        <w:t xml:space="preserve">The system is a bibliography management tool that was created </w:t>
+      </w:r>
+      <w:proofErr w:type="gramStart"/>
       <w:r>
         <w:rPr>
           <w:rFonts w:asciiTheme="majorBidi" w:hAnsiTheme="majorBidi" w:cstheme="majorBidi"/>
           <w:color w:val="4F81BD" w:themeColor="accent1"/>
           <w:lang w:eastAsia="he-IL"/>
         </w:rPr>
+        <w:t>in order to</w:t>
+      </w:r>
+      <w:proofErr w:type="gramEnd"/>
+      <w:r>
+        <w:rPr>
+          <w:rFonts w:asciiTheme="majorBidi" w:hAnsiTheme="majorBidi" w:cstheme="majorBidi"/>
+          <w:color w:val="4F81BD" w:themeColor="accent1"/>
+          <w:lang w:eastAsia="he-IL"/>
+        </w:rPr>
+        <w:t xml:space="preserve"> assist the user with handling documents and storing them for further use. The application works based on API data base </w:t>
+      </w:r>
+      <w:proofErr w:type="gramStart"/>
+      <w:r>
+        <w:rPr>
+          <w:rFonts w:asciiTheme="majorBidi" w:hAnsiTheme="majorBidi" w:cstheme="majorBidi"/>
+          <w:color w:val="4F81BD" w:themeColor="accent1"/>
+          <w:lang w:eastAsia="he-IL"/>
+        </w:rPr>
+        <w:t>rules ,</w:t>
+      </w:r>
+      <w:proofErr w:type="gramEnd"/>
+      <w:r>
+        <w:rPr>
+          <w:rFonts w:asciiTheme="majorBidi" w:hAnsiTheme="majorBidi" w:cstheme="majorBidi"/>
+          <w:color w:val="4F81BD" w:themeColor="accent1"/>
+          <w:lang w:eastAsia="he-IL"/>
+        </w:rPr>
+        <w:t xml:space="preserve"> as well as web connection.</w:t>
+      </w:r>
+      <w:r>
+        <w:rPr>
+          <w:rFonts w:asciiTheme="majorBidi" w:hAnsiTheme="majorBidi" w:cstheme="majorBidi"/>
+          <w:color w:val="4F81BD" w:themeColor="accent1"/>
+          <w:lang w:eastAsia="he-IL"/>
+        </w:rPr>
         <w:br/>
-        <w:t>basically , the user is provided with access to the system threw a password of his choice (for security), after entering the system there are multiple options for managing the documents that are stored inside the data base. The user can use the application services as long as he is logged in to the system.</w:t>
+        <w:t xml:space="preserve">basically , the user is provided with access to the system threw a password of his choice (for security), after entering the system there are multiple options for managing the documents that are stored inside the data base. The user can use the application services </w:t>
+      </w:r>
+      <w:proofErr w:type="gramStart"/>
+      <w:r>
+        <w:rPr>
+          <w:rFonts w:asciiTheme="majorBidi" w:hAnsiTheme="majorBidi" w:cstheme="majorBidi"/>
+          <w:color w:val="4F81BD" w:themeColor="accent1"/>
+          <w:lang w:eastAsia="he-IL"/>
+        </w:rPr>
+        <w:t>as long as</w:t>
+      </w:r>
+      <w:proofErr w:type="gramEnd"/>
+      <w:r>
+        <w:rPr>
+          <w:rFonts w:asciiTheme="majorBidi" w:hAnsiTheme="majorBidi" w:cstheme="majorBidi"/>
+          <w:color w:val="4F81BD" w:themeColor="accent1"/>
+          <w:lang w:eastAsia="he-IL"/>
+        </w:rPr>
+        <w:t xml:space="preserve"> he is logged in to the system.</w:t>
       </w:r>
       <w:r>
         <w:rPr>
@@ -8431,7 +8697,25 @@
           <w:color w:val="4F81BD" w:themeColor="accent1"/>
           <w:lang w:eastAsia="he-IL"/>
         </w:rPr>
-        <w:t>In this section a diagram is added in order to present the available options of the application:</w:t>
+        <w:t xml:space="preserve">In this section a diagram is added </w:t>
+      </w:r>
+      <w:proofErr w:type="gramStart"/>
+      <w:r>
+        <w:rPr>
+          <w:rFonts w:asciiTheme="majorBidi" w:hAnsiTheme="majorBidi" w:cstheme="majorBidi"/>
+          <w:color w:val="4F81BD" w:themeColor="accent1"/>
+          <w:lang w:eastAsia="he-IL"/>
+        </w:rPr>
+        <w:t>in order to</w:t>
+      </w:r>
+      <w:proofErr w:type="gramEnd"/>
+      <w:r>
+        <w:rPr>
+          <w:rFonts w:asciiTheme="majorBidi" w:hAnsiTheme="majorBidi" w:cstheme="majorBidi"/>
+          <w:color w:val="4F81BD" w:themeColor="accent1"/>
+          <w:lang w:eastAsia="he-IL"/>
+        </w:rPr>
+        <w:t xml:space="preserve"> present the available options of the application:</w:t>
       </w:r>
       <w:r>
         <w:rPr>
@@ -13271,24 +13555,28 @@
                               </w:rPr>
                               <w:t>The user must type "-</w:t>
                             </w:r>
+                            <w:proofErr w:type="spellStart"/>
                             <w:r>
                               <w:rPr>
                                 <w:color w:val="9BBB59" w:themeColor="accent3"/>
                               </w:rPr>
                               <w:t>cp</w:t>
                             </w:r>
+                            <w:proofErr w:type="spellEnd"/>
                             <w:r>
                               <w:rPr>
                                 <w:color w:val="9BBB59" w:themeColor="accent3"/>
                               </w:rPr>
                               <w:t>" or "—</w:t>
                             </w:r>
+                            <w:proofErr w:type="spellStart"/>
                             <w:r>
                               <w:rPr>
                                 <w:color w:val="9BBB59" w:themeColor="accent3"/>
                               </w:rPr>
                               <w:t>changepassword</w:t>
                             </w:r>
+                            <w:proofErr w:type="spellEnd"/>
                             <w:r>
                               <w:rPr>
                                 <w:color w:val="9BBB59" w:themeColor="accent3"/>
@@ -13333,24 +13621,28 @@
                         </w:rPr>
                         <w:t>The user must type "-</w:t>
                       </w:r>
+                      <w:proofErr w:type="spellStart"/>
                       <w:r>
                         <w:rPr>
                           <w:color w:val="9BBB59" w:themeColor="accent3"/>
                         </w:rPr>
                         <w:t>cp</w:t>
                       </w:r>
+                      <w:proofErr w:type="spellEnd"/>
                       <w:r>
                         <w:rPr>
                           <w:color w:val="9BBB59" w:themeColor="accent3"/>
                         </w:rPr>
                         <w:t>" or "—</w:t>
                       </w:r>
+                      <w:proofErr w:type="spellStart"/>
                       <w:r>
                         <w:rPr>
                           <w:color w:val="9BBB59" w:themeColor="accent3"/>
                         </w:rPr>
                         <w:t>changepassword</w:t>
                       </w:r>
+                      <w:proofErr w:type="spellEnd"/>
                       <w:r>
                         <w:rPr>
                           <w:color w:val="9BBB59" w:themeColor="accent3"/>
@@ -15267,24 +15559,28 @@
                               </w:rPr>
                               <w:t>The user must type "-</w:t>
                             </w:r>
+                            <w:proofErr w:type="spellStart"/>
                             <w:r>
                               <w:rPr>
                                 <w:color w:val="9BBB59" w:themeColor="accent3"/>
                               </w:rPr>
                               <w:t>ut</w:t>
                             </w:r>
+                            <w:proofErr w:type="spellEnd"/>
                             <w:r>
                               <w:rPr>
                                 <w:color w:val="9BBB59" w:themeColor="accent3"/>
                               </w:rPr>
                               <w:t>" or "—</w:t>
                             </w:r>
+                            <w:proofErr w:type="spellStart"/>
                             <w:r>
                               <w:rPr>
                                 <w:color w:val="9BBB59" w:themeColor="accent3"/>
                               </w:rPr>
                               <w:t>unittest</w:t>
                             </w:r>
+                            <w:proofErr w:type="spellEnd"/>
                             <w:r>
                               <w:rPr>
                                 <w:color w:val="9BBB59" w:themeColor="accent3"/>
@@ -15335,24 +15631,28 @@
                         </w:rPr>
                         <w:t>The user must type "-</w:t>
                       </w:r>
+                      <w:proofErr w:type="spellStart"/>
                       <w:r>
                         <w:rPr>
                           <w:color w:val="9BBB59" w:themeColor="accent3"/>
                         </w:rPr>
                         <w:t>ut</w:t>
                       </w:r>
+                      <w:proofErr w:type="spellEnd"/>
                       <w:r>
                         <w:rPr>
                           <w:color w:val="9BBB59" w:themeColor="accent3"/>
                         </w:rPr>
                         <w:t>" or "—</w:t>
                       </w:r>
+                      <w:proofErr w:type="spellStart"/>
                       <w:r>
                         <w:rPr>
                           <w:color w:val="9BBB59" w:themeColor="accent3"/>
                         </w:rPr>
                         <w:t>unittest</w:t>
                       </w:r>
+                      <w:proofErr w:type="spellEnd"/>
                       <w:r>
                         <w:rPr>
                           <w:color w:val="9BBB59" w:themeColor="accent3"/>
@@ -15922,7 +16222,23 @@
           <w:color w:val="4F81BD" w:themeColor="accent1"/>
           <w:lang w:eastAsia="he-IL"/>
         </w:rPr>
-        <w:t xml:space="preserve">After login into the system  the following options are available : </w:t>
+        <w:t xml:space="preserve">After login into the </w:t>
+      </w:r>
+      <w:proofErr w:type="gramStart"/>
+      <w:r>
+        <w:rPr>
+          <w:color w:val="4F81BD" w:themeColor="accent1"/>
+          <w:lang w:eastAsia="he-IL"/>
+        </w:rPr>
+        <w:t>system  the</w:t>
+      </w:r>
+      <w:proofErr w:type="gramEnd"/>
+      <w:r>
+        <w:rPr>
+          <w:color w:val="4F81BD" w:themeColor="accent1"/>
+          <w:lang w:eastAsia="he-IL"/>
+        </w:rPr>
+        <w:t xml:space="preserve"> following options are available : </w:t>
       </w:r>
     </w:p>
     <w:p>
@@ -16015,7 +16331,35 @@
                               <w:rPr>
                                 <w:color w:val="9BBB59" w:themeColor="accent3"/>
                               </w:rPr>
-                              <w:t>python tbbm.py -ap (or --addProject) n: "Project Name</w:t>
+                              <w:t>python tbbm.py -</w:t>
+                            </w:r>
+                            <w:proofErr w:type="spellStart"/>
+                            <w:r>
+                              <w:rPr>
+                                <w:color w:val="9BBB59" w:themeColor="accent3"/>
+                              </w:rPr>
+                              <w:t>ap</w:t>
+                            </w:r>
+                            <w:proofErr w:type="spellEnd"/>
+                            <w:r>
+                              <w:rPr>
+                                <w:color w:val="9BBB59" w:themeColor="accent3"/>
+                              </w:rPr>
+                              <w:t xml:space="preserve"> (or --</w:t>
+                            </w:r>
+                            <w:proofErr w:type="spellStart"/>
+                            <w:r>
+                              <w:rPr>
+                                <w:color w:val="9BBB59" w:themeColor="accent3"/>
+                              </w:rPr>
+                              <w:t>addProject</w:t>
+                            </w:r>
+                            <w:proofErr w:type="spellEnd"/>
+                            <w:r>
+                              <w:rPr>
+                                <w:color w:val="9BBB59" w:themeColor="accent3"/>
+                              </w:rPr>
+                              <w:t>) n: "Project Name</w:t>
                             </w:r>
                             <w:r>
                               <w:rPr>
@@ -16084,7 +16428,35 @@
                         <w:rPr>
                           <w:color w:val="9BBB59" w:themeColor="accent3"/>
                         </w:rPr>
-                        <w:t>python tbbm.py -ap (or --addProject) n: "Project Name</w:t>
+                        <w:t>python tbbm.py -</w:t>
+                      </w:r>
+                      <w:proofErr w:type="spellStart"/>
+                      <w:r>
+                        <w:rPr>
+                          <w:color w:val="9BBB59" w:themeColor="accent3"/>
+                        </w:rPr>
+                        <w:t>ap</w:t>
+                      </w:r>
+                      <w:proofErr w:type="spellEnd"/>
+                      <w:r>
+                        <w:rPr>
+                          <w:color w:val="9BBB59" w:themeColor="accent3"/>
+                        </w:rPr>
+                        <w:t xml:space="preserve"> (or --</w:t>
+                      </w:r>
+                      <w:proofErr w:type="spellStart"/>
+                      <w:r>
+                        <w:rPr>
+                          <w:color w:val="9BBB59" w:themeColor="accent3"/>
+                        </w:rPr>
+                        <w:t>addProject</w:t>
+                      </w:r>
+                      <w:proofErr w:type="spellEnd"/>
+                      <w:r>
+                        <w:rPr>
+                          <w:color w:val="9BBB59" w:themeColor="accent3"/>
+                        </w:rPr>
+                        <w:t>) n: "Project Name</w:t>
                       </w:r>
                       <w:r>
                         <w:rPr>
@@ -16686,7 +17058,35 @@
                               <w:rPr>
                                 <w:color w:val="9BBB59" w:themeColor="accent3"/>
                               </w:rPr>
-                              <w:t>python tbbm.py -ep (or --editProject) id: &lt;id&gt; pn: "Updated Name</w:t>
+                              <w:t>python tbbm.py -ep (or --</w:t>
+                            </w:r>
+                            <w:proofErr w:type="spellStart"/>
+                            <w:r>
+                              <w:rPr>
+                                <w:color w:val="9BBB59" w:themeColor="accent3"/>
+                              </w:rPr>
+                              <w:t>editProject</w:t>
+                            </w:r>
+                            <w:proofErr w:type="spellEnd"/>
+                            <w:r>
+                              <w:rPr>
+                                <w:color w:val="9BBB59" w:themeColor="accent3"/>
+                              </w:rPr>
+                              <w:t xml:space="preserve">) id: &lt;id&gt; </w:t>
+                            </w:r>
+                            <w:proofErr w:type="spellStart"/>
+                            <w:r>
+                              <w:rPr>
+                                <w:color w:val="9BBB59" w:themeColor="accent3"/>
+                              </w:rPr>
+                              <w:t>pn</w:t>
+                            </w:r>
+                            <w:proofErr w:type="spellEnd"/>
+                            <w:r>
+                              <w:rPr>
+                                <w:color w:val="9BBB59" w:themeColor="accent3"/>
+                              </w:rPr>
+                              <w:t>: "Updated Name</w:t>
                             </w:r>
                             <w:r>
                               <w:rPr>
@@ -16748,7 +17148,21 @@
                               <w:rPr>
                                 <w:color w:val="9BBB59" w:themeColor="accent3"/>
                               </w:rPr>
-                              <w:t>python tbbm.py -ep (or --editProject) id: &lt;id&gt; s: "Updated State</w:t>
+                              <w:t>python tbbm.py -ep (or --</w:t>
+                            </w:r>
+                            <w:proofErr w:type="spellStart"/>
+                            <w:r>
+                              <w:rPr>
+                                <w:color w:val="9BBB59" w:themeColor="accent3"/>
+                              </w:rPr>
+                              <w:t>editProject</w:t>
+                            </w:r>
+                            <w:proofErr w:type="spellEnd"/>
+                            <w:r>
+                              <w:rPr>
+                                <w:color w:val="9BBB59" w:themeColor="accent3"/>
+                              </w:rPr>
+                              <w:t>) id: &lt;id&gt; s: "Updated State</w:t>
                             </w:r>
                             <w:r>
                               <w:rPr>
@@ -16835,7 +17249,35 @@
                         <w:rPr>
                           <w:color w:val="9BBB59" w:themeColor="accent3"/>
                         </w:rPr>
-                        <w:t>python tbbm.py -ep (or --editProject) id: &lt;id&gt; pn: "Updated Name</w:t>
+                        <w:t>python tbbm.py -ep (or --</w:t>
+                      </w:r>
+                      <w:proofErr w:type="spellStart"/>
+                      <w:r>
+                        <w:rPr>
+                          <w:color w:val="9BBB59" w:themeColor="accent3"/>
+                        </w:rPr>
+                        <w:t>editProject</w:t>
+                      </w:r>
+                      <w:proofErr w:type="spellEnd"/>
+                      <w:r>
+                        <w:rPr>
+                          <w:color w:val="9BBB59" w:themeColor="accent3"/>
+                        </w:rPr>
+                        <w:t xml:space="preserve">) id: &lt;id&gt; </w:t>
+                      </w:r>
+                      <w:proofErr w:type="spellStart"/>
+                      <w:r>
+                        <w:rPr>
+                          <w:color w:val="9BBB59" w:themeColor="accent3"/>
+                        </w:rPr>
+                        <w:t>pn</w:t>
+                      </w:r>
+                      <w:proofErr w:type="spellEnd"/>
+                      <w:r>
+                        <w:rPr>
+                          <w:color w:val="9BBB59" w:themeColor="accent3"/>
+                        </w:rPr>
+                        <w:t>: "Updated Name</w:t>
                       </w:r>
                       <w:r>
                         <w:rPr>
@@ -16897,7 +17339,21 @@
                         <w:rPr>
                           <w:color w:val="9BBB59" w:themeColor="accent3"/>
                         </w:rPr>
-                        <w:t>python tbbm.py -ep (or --editProject) id: &lt;id&gt; s: "Updated State</w:t>
+                        <w:t>python tbbm.py -ep (or --</w:t>
+                      </w:r>
+                      <w:proofErr w:type="spellStart"/>
+                      <w:r>
+                        <w:rPr>
+                          <w:color w:val="9BBB59" w:themeColor="accent3"/>
+                        </w:rPr>
+                        <w:t>editProject</w:t>
+                      </w:r>
+                      <w:proofErr w:type="spellEnd"/>
+                      <w:r>
+                        <w:rPr>
+                          <w:color w:val="9BBB59" w:themeColor="accent3"/>
+                        </w:rPr>
+                        <w:t>) id: &lt;id&gt; s: "Updated State</w:t>
                       </w:r>
                       <w:r>
                         <w:rPr>
@@ -17544,7 +18000,35 @@
                               <w:rPr>
                                 <w:color w:val="9BBB59" w:themeColor="accent3"/>
                               </w:rPr>
-                              <w:t>python tbbm.py -dp (or --deleteProject) id: &lt;id</w:t>
+                              <w:t>python tbbm.py -</w:t>
+                            </w:r>
+                            <w:proofErr w:type="spellStart"/>
+                            <w:r>
+                              <w:rPr>
+                                <w:color w:val="9BBB59" w:themeColor="accent3"/>
+                              </w:rPr>
+                              <w:t>dp</w:t>
+                            </w:r>
+                            <w:proofErr w:type="spellEnd"/>
+                            <w:r>
+                              <w:rPr>
+                                <w:color w:val="9BBB59" w:themeColor="accent3"/>
+                              </w:rPr>
+                              <w:t xml:space="preserve"> (or --</w:t>
+                            </w:r>
+                            <w:proofErr w:type="spellStart"/>
+                            <w:r>
+                              <w:rPr>
+                                <w:color w:val="9BBB59" w:themeColor="accent3"/>
+                              </w:rPr>
+                              <w:t>deleteProject</w:t>
+                            </w:r>
+                            <w:proofErr w:type="spellEnd"/>
+                            <w:r>
+                              <w:rPr>
+                                <w:color w:val="9BBB59" w:themeColor="accent3"/>
+                              </w:rPr>
+                              <w:t>) id: &lt;id</w:t>
                             </w:r>
                             <w:r>
                               <w:rPr>
@@ -17624,7 +18108,35 @@
                         <w:rPr>
                           <w:color w:val="9BBB59" w:themeColor="accent3"/>
                         </w:rPr>
-                        <w:t>python tbbm.py -dp (or --deleteProject) id: &lt;id</w:t>
+                        <w:t>python tbbm.py -</w:t>
+                      </w:r>
+                      <w:proofErr w:type="spellStart"/>
+                      <w:r>
+                        <w:rPr>
+                          <w:color w:val="9BBB59" w:themeColor="accent3"/>
+                        </w:rPr>
+                        <w:t>dp</w:t>
+                      </w:r>
+                      <w:proofErr w:type="spellEnd"/>
+                      <w:r>
+                        <w:rPr>
+                          <w:color w:val="9BBB59" w:themeColor="accent3"/>
+                        </w:rPr>
+                        <w:t xml:space="preserve"> (or --</w:t>
+                      </w:r>
+                      <w:proofErr w:type="spellStart"/>
+                      <w:r>
+                        <w:rPr>
+                          <w:color w:val="9BBB59" w:themeColor="accent3"/>
+                        </w:rPr>
+                        <w:t>deleteProject</w:t>
+                      </w:r>
+                      <w:proofErr w:type="spellEnd"/>
+                      <w:r>
+                        <w:rPr>
+                          <w:color w:val="9BBB59" w:themeColor="accent3"/>
+                        </w:rPr>
+                        <w:t>) id: &lt;id</w:t>
                       </w:r>
                       <w:r>
                         <w:rPr>
@@ -18643,7 +19155,21 @@
                               <w:rPr>
                                 <w:color w:val="9BBB59" w:themeColor="accent3"/>
                               </w:rPr>
-                              <w:t>python tbbm.py -ac (or --addCitation) &lt;mark1&gt;: &lt;value1&gt; &lt;mark2&gt;: &lt;value2</w:t>
+                              <w:t>python tbbm.py -ac (or --</w:t>
+                            </w:r>
+                            <w:proofErr w:type="spellStart"/>
+                            <w:r>
+                              <w:rPr>
+                                <w:color w:val="9BBB59" w:themeColor="accent3"/>
+                              </w:rPr>
+                              <w:t>addCitation</w:t>
+                            </w:r>
+                            <w:proofErr w:type="spellEnd"/>
+                            <w:r>
+                              <w:rPr>
+                                <w:color w:val="9BBB59" w:themeColor="accent3"/>
+                              </w:rPr>
+                              <w:t>) &lt;mark1&gt;: &lt;value1&gt; &lt;mark2&gt;: &lt;value2</w:t>
                             </w:r>
                             <w:r>
                               <w:rPr>
@@ -18711,11 +19237,33 @@
                               </w:rPr>
                               <w:t>"</w:t>
                             </w:r>
+                            <w:proofErr w:type="spellStart"/>
                             <w:r>
                               <w:rPr>
                                 <w:color w:val="9BBB59" w:themeColor="accent3"/>
                               </w:rPr>
-                              <w:t>pid:" - the ID(s) of the project(s) that the citation is related to (for example pid: "1 2 3 4")</w:t>
+                              <w:t>pid</w:t>
+                            </w:r>
+                            <w:proofErr w:type="spellEnd"/>
+                            <w:r>
+                              <w:rPr>
+                                <w:color w:val="9BBB59" w:themeColor="accent3"/>
+                              </w:rPr>
+                              <w:t xml:space="preserve">:" - the ID(s) of the project(s) that the citation is related to (for example </w:t>
+                            </w:r>
+                            <w:proofErr w:type="spellStart"/>
+                            <w:r>
+                              <w:rPr>
+                                <w:color w:val="9BBB59" w:themeColor="accent3"/>
+                              </w:rPr>
+                              <w:t>pid</w:t>
+                            </w:r>
+                            <w:proofErr w:type="spellEnd"/>
+                            <w:r>
+                              <w:rPr>
+                                <w:color w:val="9BBB59" w:themeColor="accent3"/>
+                              </w:rPr>
+                              <w:t>: "1 2 3 4")</w:t>
                             </w:r>
                           </w:p>
                           <w:p>
@@ -18760,11 +19308,19 @@
                               </w:rPr>
                               <w:t>"</w:t>
                             </w:r>
+                            <w:proofErr w:type="spellStart"/>
                             <w:r>
                               <w:rPr>
                                 <w:color w:val="9BBB59" w:themeColor="accent3"/>
                               </w:rPr>
-                              <w:t>fn:"  - main author's first name</w:t>
+                              <w:t>fn</w:t>
+                            </w:r>
+                            <w:proofErr w:type="spellEnd"/>
+                            <w:r>
+                              <w:rPr>
+                                <w:color w:val="9BBB59" w:themeColor="accent3"/>
+                              </w:rPr>
+                              <w:t>:"  - main author's first name</w:t>
                             </w:r>
                           </w:p>
                           <w:p>
@@ -18806,7 +19362,21 @@
                               <w:rPr>
                                 <w:color w:val="9BBB59" w:themeColor="accent3"/>
                               </w:rPr>
-                              <w:t>cid:"   - the ID(s) of the category(ies) that the citation is relevant to</w:t>
+                              <w:t>cid:"   - the ID(s) of the category(</w:t>
+                            </w:r>
+                            <w:proofErr w:type="spellStart"/>
+                            <w:r>
+                              <w:rPr>
+                                <w:color w:val="9BBB59" w:themeColor="accent3"/>
+                              </w:rPr>
+                              <w:t>ies</w:t>
+                            </w:r>
+                            <w:proofErr w:type="spellEnd"/>
+                            <w:r>
+                              <w:rPr>
+                                <w:color w:val="9BBB59" w:themeColor="accent3"/>
+                              </w:rPr>
+                              <w:t>) that the citation is relevant to</w:t>
                             </w:r>
                             <w:r>
                               <w:rPr>
@@ -18912,19 +19482,38 @@
                                 <w:rtl/>
                               </w:rPr>
                               <w:tab/>
+                              <w:t xml:space="preserve"> </w:t>
                             </w:r>
+                          </w:p>
+                          <w:p>
+                            <w:pPr>
+                              <w:jc w:val="center"/>
+                              <w:rPr>
+                                <w:color w:val="9BBB59" w:themeColor="accent3"/>
+                              </w:rPr>
+                            </w:pPr>
                             <w:r>
                               <w:rPr>
                                 <w:color w:val="9BBB59" w:themeColor="accent3"/>
+                                <w:highlight w:val="yellow"/>
                               </w:rPr>
-                              <w:t xml:space="preserve">  (optionally)</w:t>
+                              <w:t xml:space="preserve">(Publisher must be </w:t>
                             </w:r>
+                            <w:proofErr w:type="spellStart"/>
                             <w:r>
                               <w:rPr>
                                 <w:color w:val="9BBB59" w:themeColor="accent3"/>
-                                <w:rtl/>
+                                <w:highlight w:val="yellow"/>
                               </w:rPr>
-                              <w:t xml:space="preserve"> </w:t>
+                              <w:t>choosen</w:t>
+                            </w:r>
+                            <w:proofErr w:type="spellEnd"/>
+                            <w:r>
+                              <w:rPr>
+                                <w:color w:val="9BBB59" w:themeColor="accent3"/>
+                                <w:highlight w:val="yellow"/>
+                              </w:rPr>
+                              <w:t xml:space="preserve"> from the list)</w:t>
                             </w:r>
                           </w:p>
                           <w:p>
@@ -19036,11 +19625,19 @@
                               </w:rPr>
                               <w:t>"</w:t>
                             </w:r>
+                            <w:proofErr w:type="spellStart"/>
                             <w:r>
                               <w:rPr>
                                 <w:color w:val="9BBB59" w:themeColor="accent3"/>
                               </w:rPr>
-                              <w:t xml:space="preserve">ps:"  - from page __  </w:t>
+                              <w:t>ps</w:t>
+                            </w:r>
+                            <w:proofErr w:type="spellEnd"/>
+                            <w:r>
+                              <w:rPr>
+                                <w:color w:val="9BBB59" w:themeColor="accent3"/>
+                              </w:rPr>
+                              <w:t xml:space="preserve">:"  - from page __  </w:t>
                             </w:r>
                             <w:r>
                               <w:rPr>
@@ -19077,11 +19674,19 @@
                               </w:rPr>
                               <w:t>"</w:t>
                             </w:r>
+                            <w:proofErr w:type="spellStart"/>
                             <w:r>
                               <w:rPr>
                                 <w:color w:val="9BBB59" w:themeColor="accent3"/>
                               </w:rPr>
-                              <w:t xml:space="preserve">pe:"  - to page __      </w:t>
+                              <w:t>pe</w:t>
+                            </w:r>
+                            <w:proofErr w:type="spellEnd"/>
+                            <w:r>
+                              <w:rPr>
+                                <w:color w:val="9BBB59" w:themeColor="accent3"/>
+                              </w:rPr>
+                              <w:t xml:space="preserve">:"  - to page __      </w:t>
                             </w:r>
                             <w:r>
                               <w:rPr>
@@ -19167,11 +19772,19 @@
                               </w:rPr>
                               <w:t>"</w:t>
                             </w:r>
+                            <w:proofErr w:type="spellStart"/>
                             <w:r>
                               <w:rPr>
                                 <w:color w:val="9BBB59" w:themeColor="accent3"/>
                               </w:rPr>
-                              <w:t>sfn:" - secondary author's first name (optionally)</w:t>
+                              <w:t>sfn</w:t>
+                            </w:r>
+                            <w:proofErr w:type="spellEnd"/>
+                            <w:r>
+                              <w:rPr>
+                                <w:color w:val="9BBB59" w:themeColor="accent3"/>
+                              </w:rPr>
+                              <w:t>:" - secondary author's first name (optionally)</w:t>
                             </w:r>
                           </w:p>
                           <w:p>
@@ -19189,11 +19802,19 @@
                               </w:rPr>
                               <w:t>"</w:t>
                             </w:r>
+                            <w:proofErr w:type="spellStart"/>
                             <w:r>
                               <w:rPr>
                                 <w:color w:val="9BBB59" w:themeColor="accent3"/>
                               </w:rPr>
-                              <w:t>sln:" - secondary author's last name  (optionally)</w:t>
+                              <w:t>sln</w:t>
+                            </w:r>
+                            <w:proofErr w:type="spellEnd"/>
+                            <w:r>
+                              <w:rPr>
+                                <w:color w:val="9BBB59" w:themeColor="accent3"/>
+                              </w:rPr>
+                              <w:t>:" - secondary author's last name  (optionally)</w:t>
                             </w:r>
                           </w:p>
                         </w:txbxContent>
@@ -19253,7 +19874,21 @@
                         <w:rPr>
                           <w:color w:val="9BBB59" w:themeColor="accent3"/>
                         </w:rPr>
-                        <w:t>python tbbm.py -ac (or --addCitation) &lt;mark1&gt;: &lt;value1&gt; &lt;mark2&gt;: &lt;value2</w:t>
+                        <w:t>python tbbm.py -ac (or --</w:t>
+                      </w:r>
+                      <w:proofErr w:type="spellStart"/>
+                      <w:r>
+                        <w:rPr>
+                          <w:color w:val="9BBB59" w:themeColor="accent3"/>
+                        </w:rPr>
+                        <w:t>addCitation</w:t>
+                      </w:r>
+                      <w:proofErr w:type="spellEnd"/>
+                      <w:r>
+                        <w:rPr>
+                          <w:color w:val="9BBB59" w:themeColor="accent3"/>
+                        </w:rPr>
+                        <w:t>) &lt;mark1&gt;: &lt;value1&gt; &lt;mark2&gt;: &lt;value2</w:t>
                       </w:r>
                       <w:r>
                         <w:rPr>
@@ -19321,11 +19956,33 @@
                         </w:rPr>
                         <w:t>"</w:t>
                       </w:r>
+                      <w:proofErr w:type="spellStart"/>
                       <w:r>
                         <w:rPr>
                           <w:color w:val="9BBB59" w:themeColor="accent3"/>
                         </w:rPr>
-                        <w:t>pid:" - the ID(s) of the project(s) that the citation is related to (for example pid: "1 2 3 4")</w:t>
+                        <w:t>pid</w:t>
+                      </w:r>
+                      <w:proofErr w:type="spellEnd"/>
+                      <w:r>
+                        <w:rPr>
+                          <w:color w:val="9BBB59" w:themeColor="accent3"/>
+                        </w:rPr>
+                        <w:t xml:space="preserve">:" - the ID(s) of the project(s) that the citation is related to (for example </w:t>
+                      </w:r>
+                      <w:proofErr w:type="spellStart"/>
+                      <w:r>
+                        <w:rPr>
+                          <w:color w:val="9BBB59" w:themeColor="accent3"/>
+                        </w:rPr>
+                        <w:t>pid</w:t>
+                      </w:r>
+                      <w:proofErr w:type="spellEnd"/>
+                      <w:r>
+                        <w:rPr>
+                          <w:color w:val="9BBB59" w:themeColor="accent3"/>
+                        </w:rPr>
+                        <w:t>: "1 2 3 4")</w:t>
                       </w:r>
                     </w:p>
                     <w:p>
@@ -19370,11 +20027,19 @@
                         </w:rPr>
                         <w:t>"</w:t>
                       </w:r>
+                      <w:proofErr w:type="spellStart"/>
                       <w:r>
                         <w:rPr>
                           <w:color w:val="9BBB59" w:themeColor="accent3"/>
                         </w:rPr>
-                        <w:t>fn:"  - main author's first name</w:t>
+                        <w:t>fn</w:t>
+                      </w:r>
+                      <w:proofErr w:type="spellEnd"/>
+                      <w:r>
+                        <w:rPr>
+                          <w:color w:val="9BBB59" w:themeColor="accent3"/>
+                        </w:rPr>
+                        <w:t>:"  - main author's first name</w:t>
                       </w:r>
                     </w:p>
                     <w:p>
@@ -19416,7 +20081,21 @@
                         <w:rPr>
                           <w:color w:val="9BBB59" w:themeColor="accent3"/>
                         </w:rPr>
-                        <w:t>cid:"   - the ID(s) of the category(ies) that the citation is relevant to</w:t>
+                        <w:t>cid:"   - the ID(s) of the category(</w:t>
+                      </w:r>
+                      <w:proofErr w:type="spellStart"/>
+                      <w:r>
+                        <w:rPr>
+                          <w:color w:val="9BBB59" w:themeColor="accent3"/>
+                        </w:rPr>
+                        <w:t>ies</w:t>
+                      </w:r>
+                      <w:proofErr w:type="spellEnd"/>
+                      <w:r>
+                        <w:rPr>
+                          <w:color w:val="9BBB59" w:themeColor="accent3"/>
+                        </w:rPr>
+                        <w:t>) that the citation is relevant to</w:t>
                       </w:r>
                       <w:r>
                         <w:rPr>
@@ -19522,19 +20201,38 @@
                           <w:rtl/>
                         </w:rPr>
                         <w:tab/>
+                        <w:t xml:space="preserve"> </w:t>
                       </w:r>
+                    </w:p>
+                    <w:p>
+                      <w:pPr>
+                        <w:jc w:val="center"/>
+                        <w:rPr>
+                          <w:color w:val="9BBB59" w:themeColor="accent3"/>
+                        </w:rPr>
+                      </w:pPr>
                       <w:r>
                         <w:rPr>
                           <w:color w:val="9BBB59" w:themeColor="accent3"/>
+                          <w:highlight w:val="yellow"/>
                         </w:rPr>
-                        <w:t xml:space="preserve">  (optionally)</w:t>
+                        <w:t xml:space="preserve">(Publisher must be </w:t>
                       </w:r>
+                      <w:proofErr w:type="spellStart"/>
                       <w:r>
                         <w:rPr>
                           <w:color w:val="9BBB59" w:themeColor="accent3"/>
-                          <w:rtl/>
+                          <w:highlight w:val="yellow"/>
                         </w:rPr>
-                        <w:t xml:space="preserve"> </w:t>
+                        <w:t>choosen</w:t>
+                      </w:r>
+                      <w:proofErr w:type="spellEnd"/>
+                      <w:r>
+                        <w:rPr>
+                          <w:color w:val="9BBB59" w:themeColor="accent3"/>
+                          <w:highlight w:val="yellow"/>
+                        </w:rPr>
+                        <w:t xml:space="preserve"> from the list)</w:t>
                       </w:r>
                     </w:p>
                     <w:p>
@@ -19646,11 +20344,19 @@
                         </w:rPr>
                         <w:t>"</w:t>
                       </w:r>
+                      <w:proofErr w:type="spellStart"/>
                       <w:r>
                         <w:rPr>
                           <w:color w:val="9BBB59" w:themeColor="accent3"/>
                         </w:rPr>
-                        <w:t xml:space="preserve">ps:"  - from page __  </w:t>
+                        <w:t>ps</w:t>
+                      </w:r>
+                      <w:proofErr w:type="spellEnd"/>
+                      <w:r>
+                        <w:rPr>
+                          <w:color w:val="9BBB59" w:themeColor="accent3"/>
+                        </w:rPr>
+                        <w:t xml:space="preserve">:"  - from page __  </w:t>
                       </w:r>
                       <w:r>
                         <w:rPr>
@@ -19687,11 +20393,19 @@
                         </w:rPr>
                         <w:t>"</w:t>
                       </w:r>
+                      <w:proofErr w:type="spellStart"/>
                       <w:r>
                         <w:rPr>
                           <w:color w:val="9BBB59" w:themeColor="accent3"/>
                         </w:rPr>
-                        <w:t xml:space="preserve">pe:"  - to page __      </w:t>
+                        <w:t>pe</w:t>
+                      </w:r>
+                      <w:proofErr w:type="spellEnd"/>
+                      <w:r>
+                        <w:rPr>
+                          <w:color w:val="9BBB59" w:themeColor="accent3"/>
+                        </w:rPr>
+                        <w:t xml:space="preserve">:"  - to page __      </w:t>
                       </w:r>
                       <w:r>
                         <w:rPr>
@@ -19777,11 +20491,19 @@
                         </w:rPr>
                         <w:t>"</w:t>
                       </w:r>
+                      <w:proofErr w:type="spellStart"/>
                       <w:r>
                         <w:rPr>
                           <w:color w:val="9BBB59" w:themeColor="accent3"/>
                         </w:rPr>
-                        <w:t>sfn:" - secondary author's first name (optionally)</w:t>
+                        <w:t>sfn</w:t>
+                      </w:r>
+                      <w:proofErr w:type="spellEnd"/>
+                      <w:r>
+                        <w:rPr>
+                          <w:color w:val="9BBB59" w:themeColor="accent3"/>
+                        </w:rPr>
+                        <w:t>:" - secondary author's first name (optionally)</w:t>
                       </w:r>
                     </w:p>
                     <w:p>
@@ -19799,11 +20521,19 @@
                         </w:rPr>
                         <w:t>"</w:t>
                       </w:r>
+                      <w:proofErr w:type="spellStart"/>
                       <w:r>
                         <w:rPr>
                           <w:color w:val="9BBB59" w:themeColor="accent3"/>
                         </w:rPr>
-                        <w:t>sln:" - secondary author's last name  (optionally)</w:t>
+                        <w:t>sln</w:t>
+                      </w:r>
+                      <w:proofErr w:type="spellEnd"/>
+                      <w:r>
+                        <w:rPr>
+                          <w:color w:val="9BBB59" w:themeColor="accent3"/>
+                        </w:rPr>
+                        <w:t>:" - secondary author's last name  (optionally)</w:t>
                       </w:r>
                     </w:p>
                   </w:txbxContent>
@@ -20172,7 +20902,49 @@
                               <w:rPr>
                                 <w:color w:val="9BBB59" w:themeColor="accent3"/>
                               </w:rPr>
-                              <w:t>python tbbm.py -ecat (or --editCategory) id: &lt;id&gt; catn: "Updated Name</w:t>
+                              <w:t>python tbbm.py -</w:t>
+                            </w:r>
+                            <w:proofErr w:type="spellStart"/>
+                            <w:r>
+                              <w:rPr>
+                                <w:color w:val="9BBB59" w:themeColor="accent3"/>
+                              </w:rPr>
+                              <w:t>ecat</w:t>
+                            </w:r>
+                            <w:proofErr w:type="spellEnd"/>
+                            <w:r>
+                              <w:rPr>
+                                <w:color w:val="9BBB59" w:themeColor="accent3"/>
+                              </w:rPr>
+                              <w:t xml:space="preserve"> (or --</w:t>
+                            </w:r>
+                            <w:proofErr w:type="spellStart"/>
+                            <w:r>
+                              <w:rPr>
+                                <w:color w:val="9BBB59" w:themeColor="accent3"/>
+                              </w:rPr>
+                              <w:t>editCategory</w:t>
+                            </w:r>
+                            <w:proofErr w:type="spellEnd"/>
+                            <w:r>
+                              <w:rPr>
+                                <w:color w:val="9BBB59" w:themeColor="accent3"/>
+                              </w:rPr>
+                              <w:t xml:space="preserve">) id: &lt;id&gt; </w:t>
+                            </w:r>
+                            <w:proofErr w:type="spellStart"/>
+                            <w:r>
+                              <w:rPr>
+                                <w:color w:val="9BBB59" w:themeColor="accent3"/>
+                              </w:rPr>
+                              <w:t>catn</w:t>
+                            </w:r>
+                            <w:proofErr w:type="spellEnd"/>
+                            <w:r>
+                              <w:rPr>
+                                <w:color w:val="9BBB59" w:themeColor="accent3"/>
+                              </w:rPr>
+                              <w:t>: "Updated Name</w:t>
                             </w:r>
                             <w:r>
                               <w:rPr>
@@ -20259,7 +21031,49 @@
                         <w:rPr>
                           <w:color w:val="9BBB59" w:themeColor="accent3"/>
                         </w:rPr>
-                        <w:t>python tbbm.py -ecat (or --editCategory) id: &lt;id&gt; catn: "Updated Name</w:t>
+                        <w:t>python tbbm.py -</w:t>
+                      </w:r>
+                      <w:proofErr w:type="spellStart"/>
+                      <w:r>
+                        <w:rPr>
+                          <w:color w:val="9BBB59" w:themeColor="accent3"/>
+                        </w:rPr>
+                        <w:t>ecat</w:t>
+                      </w:r>
+                      <w:proofErr w:type="spellEnd"/>
+                      <w:r>
+                        <w:rPr>
+                          <w:color w:val="9BBB59" w:themeColor="accent3"/>
+                        </w:rPr>
+                        <w:t xml:space="preserve"> (or --</w:t>
+                      </w:r>
+                      <w:proofErr w:type="spellStart"/>
+                      <w:r>
+                        <w:rPr>
+                          <w:color w:val="9BBB59" w:themeColor="accent3"/>
+                        </w:rPr>
+                        <w:t>editCategory</w:t>
+                      </w:r>
+                      <w:proofErr w:type="spellEnd"/>
+                      <w:r>
+                        <w:rPr>
+                          <w:color w:val="9BBB59" w:themeColor="accent3"/>
+                        </w:rPr>
+                        <w:t xml:space="preserve">) id: &lt;id&gt; </w:t>
+                      </w:r>
+                      <w:proofErr w:type="spellStart"/>
+                      <w:r>
+                        <w:rPr>
+                          <w:color w:val="9BBB59" w:themeColor="accent3"/>
+                        </w:rPr>
+                        <w:t>catn</w:t>
+                      </w:r>
+                      <w:proofErr w:type="spellEnd"/>
+                      <w:r>
+                        <w:rPr>
+                          <w:color w:val="9BBB59" w:themeColor="accent3"/>
+                        </w:rPr>
+                        <w:t>: "Updated Name</w:t>
                       </w:r>
                       <w:r>
                         <w:rPr>
@@ -20747,7 +21561,35 @@
                               <w:rPr>
                                 <w:color w:val="9BBB59" w:themeColor="accent3"/>
                               </w:rPr>
-                              <w:t>python tbbm.py -acat (or --addCategory) n: "Category Name</w:t>
+                              <w:t>python tbbm.py -</w:t>
+                            </w:r>
+                            <w:proofErr w:type="spellStart"/>
+                            <w:r>
+                              <w:rPr>
+                                <w:color w:val="9BBB59" w:themeColor="accent3"/>
+                              </w:rPr>
+                              <w:t>acat</w:t>
+                            </w:r>
+                            <w:proofErr w:type="spellEnd"/>
+                            <w:r>
+                              <w:rPr>
+                                <w:color w:val="9BBB59" w:themeColor="accent3"/>
+                              </w:rPr>
+                              <w:t xml:space="preserve"> (or --</w:t>
+                            </w:r>
+                            <w:proofErr w:type="spellStart"/>
+                            <w:r>
+                              <w:rPr>
+                                <w:color w:val="9BBB59" w:themeColor="accent3"/>
+                              </w:rPr>
+                              <w:t>addCategory</w:t>
+                            </w:r>
+                            <w:proofErr w:type="spellEnd"/>
+                            <w:r>
+                              <w:rPr>
+                                <w:color w:val="9BBB59" w:themeColor="accent3"/>
+                              </w:rPr>
+                              <w:t>) n: "Category Name</w:t>
                             </w:r>
                             <w:r>
                               <w:rPr>
@@ -20834,7 +21676,35 @@
                         <w:rPr>
                           <w:color w:val="9BBB59" w:themeColor="accent3"/>
                         </w:rPr>
-                        <w:t>python tbbm.py -acat (or --addCategory) n: "Category Name</w:t>
+                        <w:t>python tbbm.py -</w:t>
+                      </w:r>
+                      <w:proofErr w:type="spellStart"/>
+                      <w:r>
+                        <w:rPr>
+                          <w:color w:val="9BBB59" w:themeColor="accent3"/>
+                        </w:rPr>
+                        <w:t>acat</w:t>
+                      </w:r>
+                      <w:proofErr w:type="spellEnd"/>
+                      <w:r>
+                        <w:rPr>
+                          <w:color w:val="9BBB59" w:themeColor="accent3"/>
+                        </w:rPr>
+                        <w:t xml:space="preserve"> (or --</w:t>
+                      </w:r>
+                      <w:proofErr w:type="spellStart"/>
+                      <w:r>
+                        <w:rPr>
+                          <w:color w:val="9BBB59" w:themeColor="accent3"/>
+                        </w:rPr>
+                        <w:t>addCategory</w:t>
+                      </w:r>
+                      <w:proofErr w:type="spellEnd"/>
+                      <w:r>
+                        <w:rPr>
+                          <w:color w:val="9BBB59" w:themeColor="accent3"/>
+                        </w:rPr>
+                        <w:t>) n: "Category Name</w:t>
                       </w:r>
                       <w:r>
                         <w:rPr>
@@ -21659,8 +22529,44 @@
                               <w:rPr>
                                 <w:color w:val="9BBB59" w:themeColor="accent3"/>
                               </w:rPr>
-                              <w:t>python tbbm.py -ec (or --editCitation) id: &lt;id&gt; &lt;mark&gt;: &lt;new_value</w:t>
+                              <w:t>python tbbm.py -</w:t>
                             </w:r>
+                            <w:proofErr w:type="spellStart"/>
+                            <w:r>
+                              <w:rPr>
+                                <w:color w:val="9BBB59" w:themeColor="accent3"/>
+                              </w:rPr>
+                              <w:t>ec</w:t>
+                            </w:r>
+                            <w:proofErr w:type="spellEnd"/>
+                            <w:r>
+                              <w:rPr>
+                                <w:color w:val="9BBB59" w:themeColor="accent3"/>
+                              </w:rPr>
+                              <w:t xml:space="preserve"> (or --</w:t>
+                            </w:r>
+                            <w:proofErr w:type="spellStart"/>
+                            <w:r>
+                              <w:rPr>
+                                <w:color w:val="9BBB59" w:themeColor="accent3"/>
+                              </w:rPr>
+                              <w:t>editCitation</w:t>
+                            </w:r>
+                            <w:proofErr w:type="spellEnd"/>
+                            <w:r>
+                              <w:rPr>
+                                <w:color w:val="9BBB59" w:themeColor="accent3"/>
+                              </w:rPr>
+                              <w:t>) id: &lt;id&gt; &lt;mark&gt;: &lt;</w:t>
+                            </w:r>
+                            <w:proofErr w:type="spellStart"/>
+                            <w:r>
+                              <w:rPr>
+                                <w:color w:val="9BBB59" w:themeColor="accent3"/>
+                              </w:rPr>
+                              <w:t>new_value</w:t>
+                            </w:r>
+                            <w:proofErr w:type="spellEnd"/>
                             <w:r>
                               <w:rPr>
                                 <w:color w:val="9BBB59" w:themeColor="accent3"/>
@@ -21767,8 +22673,44 @@
                         <w:rPr>
                           <w:color w:val="9BBB59" w:themeColor="accent3"/>
                         </w:rPr>
-                        <w:t>python tbbm.py -ec (or --editCitation) id: &lt;id&gt; &lt;mark&gt;: &lt;new_value</w:t>
+                        <w:t>python tbbm.py -</w:t>
                       </w:r>
+                      <w:proofErr w:type="spellStart"/>
+                      <w:r>
+                        <w:rPr>
+                          <w:color w:val="9BBB59" w:themeColor="accent3"/>
+                        </w:rPr>
+                        <w:t>ec</w:t>
+                      </w:r>
+                      <w:proofErr w:type="spellEnd"/>
+                      <w:r>
+                        <w:rPr>
+                          <w:color w:val="9BBB59" w:themeColor="accent3"/>
+                        </w:rPr>
+                        <w:t xml:space="preserve"> (or --</w:t>
+                      </w:r>
+                      <w:proofErr w:type="spellStart"/>
+                      <w:r>
+                        <w:rPr>
+                          <w:color w:val="9BBB59" w:themeColor="accent3"/>
+                        </w:rPr>
+                        <w:t>editCitation</w:t>
+                      </w:r>
+                      <w:proofErr w:type="spellEnd"/>
+                      <w:r>
+                        <w:rPr>
+                          <w:color w:val="9BBB59" w:themeColor="accent3"/>
+                        </w:rPr>
+                        <w:t>) id: &lt;id&gt; &lt;mark&gt;: &lt;</w:t>
+                      </w:r>
+                      <w:proofErr w:type="spellStart"/>
+                      <w:r>
+                        <w:rPr>
+                          <w:color w:val="9BBB59" w:themeColor="accent3"/>
+                        </w:rPr>
+                        <w:t>new_value</w:t>
+                      </w:r>
+                      <w:proofErr w:type="spellEnd"/>
                       <w:r>
                         <w:rPr>
                           <w:color w:val="9BBB59" w:themeColor="accent3"/>
@@ -22013,7 +22955,21 @@
                               <w:rPr>
                                 <w:color w:val="9BBB59" w:themeColor="accent3"/>
                               </w:rPr>
-                              <w:t>python tbbm.py -dc (or --deleteCitation) id: &lt;id</w:t>
+                              <w:t>python tbbm.py -dc (or --</w:t>
+                            </w:r>
+                            <w:proofErr w:type="spellStart"/>
+                            <w:r>
+                              <w:rPr>
+                                <w:color w:val="9BBB59" w:themeColor="accent3"/>
+                              </w:rPr>
+                              <w:t>deleteCitation</w:t>
+                            </w:r>
+                            <w:proofErr w:type="spellEnd"/>
+                            <w:r>
+                              <w:rPr>
+                                <w:color w:val="9BBB59" w:themeColor="accent3"/>
+                              </w:rPr>
+                              <w:t>) id: &lt;id</w:t>
                             </w:r>
                             <w:r>
                               <w:rPr>
@@ -22093,7 +23049,21 @@
                         <w:rPr>
                           <w:color w:val="9BBB59" w:themeColor="accent3"/>
                         </w:rPr>
-                        <w:t>python tbbm.py -dc (or --deleteCitation) id: &lt;id</w:t>
+                        <w:t>python tbbm.py -dc (or --</w:t>
+                      </w:r>
+                      <w:proofErr w:type="spellStart"/>
+                      <w:r>
+                        <w:rPr>
+                          <w:color w:val="9BBB59" w:themeColor="accent3"/>
+                        </w:rPr>
+                        <w:t>deleteCitation</w:t>
+                      </w:r>
+                      <w:proofErr w:type="spellEnd"/>
+                      <w:r>
+                        <w:rPr>
+                          <w:color w:val="9BBB59" w:themeColor="accent3"/>
+                        </w:rPr>
+                        <w:t>) id: &lt;id</w:t>
                       </w:r>
                       <w:r>
                         <w:rPr>
@@ -22794,7 +23764,14 @@
                               <w:rPr>
                                 <w:color w:val="9BBB59" w:themeColor="accent3"/>
                               </w:rPr>
-                              <w:t>python tbbm.py -e</w:t>
+                              <w:t>python tbbm.py -</w:t>
+                            </w:r>
+                            <w:proofErr w:type="spellStart"/>
+                            <w:r>
+                              <w:rPr>
+                                <w:color w:val="9BBB59" w:themeColor="accent3"/>
+                              </w:rPr>
+                              <w:t>e</w:t>
                             </w:r>
                             <w:r>
                               <w:rPr>
@@ -22802,11 +23779,26 @@
                               </w:rPr>
                               <w:t>apa</w:t>
                             </w:r>
+                            <w:proofErr w:type="spellEnd"/>
                             <w:r>
                               <w:rPr>
                                 <w:color w:val="9BBB59" w:themeColor="accent3"/>
                               </w:rPr>
-                              <w:t xml:space="preserve"> (or --exportAPA) &lt;id</w:t>
+                              <w:t xml:space="preserve"> (or --</w:t>
+                            </w:r>
+                            <w:proofErr w:type="spellStart"/>
+                            <w:r>
+                              <w:rPr>
+                                <w:color w:val="9BBB59" w:themeColor="accent3"/>
+                              </w:rPr>
+                              <w:t>exportAPA</w:t>
+                            </w:r>
+                            <w:proofErr w:type="spellEnd"/>
+                            <w:r>
+                              <w:rPr>
+                                <w:color w:val="9BBB59" w:themeColor="accent3"/>
+                              </w:rPr>
+                              <w:t>) &lt;id</w:t>
                             </w:r>
                             <w:r>
                               <w:rPr>
@@ -22894,7 +23886,14 @@
                         <w:rPr>
                           <w:color w:val="9BBB59" w:themeColor="accent3"/>
                         </w:rPr>
-                        <w:t>python tbbm.py -e</w:t>
+                        <w:t>python tbbm.py -</w:t>
+                      </w:r>
+                      <w:proofErr w:type="spellStart"/>
+                      <w:r>
+                        <w:rPr>
+                          <w:color w:val="9BBB59" w:themeColor="accent3"/>
+                        </w:rPr>
+                        <w:t>e</w:t>
                       </w:r>
                       <w:r>
                         <w:rPr>
@@ -22902,11 +23901,26 @@
                         </w:rPr>
                         <w:t>apa</w:t>
                       </w:r>
+                      <w:proofErr w:type="spellEnd"/>
                       <w:r>
                         <w:rPr>
                           <w:color w:val="9BBB59" w:themeColor="accent3"/>
                         </w:rPr>
-                        <w:t xml:space="preserve"> (or --exportAPA) &lt;id</w:t>
+                        <w:t xml:space="preserve"> (or --</w:t>
+                      </w:r>
+                      <w:proofErr w:type="spellStart"/>
+                      <w:r>
+                        <w:rPr>
+                          <w:color w:val="9BBB59" w:themeColor="accent3"/>
+                        </w:rPr>
+                        <w:t>exportAPA</w:t>
+                      </w:r>
+                      <w:proofErr w:type="spellEnd"/>
+                      <w:r>
+                        <w:rPr>
+                          <w:color w:val="9BBB59" w:themeColor="accent3"/>
+                        </w:rPr>
+                        <w:t>) &lt;id</w:t>
                       </w:r>
                       <w:r>
                         <w:rPr>
@@ -23047,7 +24061,21 @@
                               <w:rPr>
                                 <w:color w:val="9BBB59" w:themeColor="accent3"/>
                               </w:rPr>
-                              <w:t xml:space="preserve"> (or --exportHarvard) &lt;id</w:t>
+                              <w:t xml:space="preserve"> (or --</w:t>
+                            </w:r>
+                            <w:proofErr w:type="spellStart"/>
+                            <w:r>
+                              <w:rPr>
+                                <w:color w:val="9BBB59" w:themeColor="accent3"/>
+                              </w:rPr>
+                              <w:t>exportHarvard</w:t>
+                            </w:r>
+                            <w:proofErr w:type="spellEnd"/>
+                            <w:r>
+                              <w:rPr>
+                                <w:color w:val="9BBB59" w:themeColor="accent3"/>
+                              </w:rPr>
+                              <w:t>) &lt;id</w:t>
                             </w:r>
                             <w:r>
                               <w:rPr>
@@ -23140,7 +24168,21 @@
                         <w:rPr>
                           <w:color w:val="9BBB59" w:themeColor="accent3"/>
                         </w:rPr>
-                        <w:t xml:space="preserve"> (or --exportHarvard) &lt;id</w:t>
+                        <w:t xml:space="preserve"> (or --</w:t>
+                      </w:r>
+                      <w:proofErr w:type="spellStart"/>
+                      <w:r>
+                        <w:rPr>
+                          <w:color w:val="9BBB59" w:themeColor="accent3"/>
+                        </w:rPr>
+                        <w:t>exportHarvard</w:t>
+                      </w:r>
+                      <w:proofErr w:type="spellEnd"/>
+                      <w:r>
+                        <w:rPr>
+                          <w:color w:val="9BBB59" w:themeColor="accent3"/>
+                        </w:rPr>
+                        <w:t>) &lt;id</w:t>
                       </w:r>
                       <w:r>
                         <w:rPr>
@@ -23260,7 +24302,35 @@
                               <w:rPr>
                                 <w:color w:val="9BBB59" w:themeColor="accent3"/>
                               </w:rPr>
-                              <w:t>python tbbm.py -emla (or --exportMLA) &lt;id</w:t>
+                              <w:t>python tbbm.py -</w:t>
+                            </w:r>
+                            <w:proofErr w:type="spellStart"/>
+                            <w:r>
+                              <w:rPr>
+                                <w:color w:val="9BBB59" w:themeColor="accent3"/>
+                              </w:rPr>
+                              <w:t>emla</w:t>
+                            </w:r>
+                            <w:proofErr w:type="spellEnd"/>
+                            <w:r>
+                              <w:rPr>
+                                <w:color w:val="9BBB59" w:themeColor="accent3"/>
+                              </w:rPr>
+                              <w:t xml:space="preserve"> (or --</w:t>
+                            </w:r>
+                            <w:proofErr w:type="spellStart"/>
+                            <w:r>
+                              <w:rPr>
+                                <w:color w:val="9BBB59" w:themeColor="accent3"/>
+                              </w:rPr>
+                              <w:t>exportMLA</w:t>
+                            </w:r>
+                            <w:proofErr w:type="spellEnd"/>
+                            <w:r>
+                              <w:rPr>
+                                <w:color w:val="9BBB59" w:themeColor="accent3"/>
+                              </w:rPr>
+                              <w:t>) &lt;id</w:t>
                             </w:r>
                             <w:r>
                               <w:rPr>
@@ -23340,7 +24410,35 @@
                         <w:rPr>
                           <w:color w:val="9BBB59" w:themeColor="accent3"/>
                         </w:rPr>
-                        <w:t>python tbbm.py -emla (or --exportMLA) &lt;id</w:t>
+                        <w:t>python tbbm.py -</w:t>
+                      </w:r>
+                      <w:proofErr w:type="spellStart"/>
+                      <w:r>
+                        <w:rPr>
+                          <w:color w:val="9BBB59" w:themeColor="accent3"/>
+                        </w:rPr>
+                        <w:t>emla</w:t>
+                      </w:r>
+                      <w:proofErr w:type="spellEnd"/>
+                      <w:r>
+                        <w:rPr>
+                          <w:color w:val="9BBB59" w:themeColor="accent3"/>
+                        </w:rPr>
+                        <w:t xml:space="preserve"> (or --</w:t>
+                      </w:r>
+                      <w:proofErr w:type="spellStart"/>
+                      <w:r>
+                        <w:rPr>
+                          <w:color w:val="9BBB59" w:themeColor="accent3"/>
+                        </w:rPr>
+                        <w:t>exportMLA</w:t>
+                      </w:r>
+                      <w:proofErr w:type="spellEnd"/>
+                      <w:r>
+                        <w:rPr>
+                          <w:color w:val="9BBB59" w:themeColor="accent3"/>
+                        </w:rPr>
+                        <w:t>) &lt;id</w:t>
                       </w:r>
                       <w:r>
                         <w:rPr>
@@ -23460,7 +24558,35 @@
                               <w:rPr>
                                 <w:color w:val="9BBB59" w:themeColor="accent3"/>
                               </w:rPr>
-                              <w:t>python tbbm.py -eieee (or --exportIEEE) &lt;id</w:t>
+                              <w:t>python tbbm.py -</w:t>
+                            </w:r>
+                            <w:proofErr w:type="spellStart"/>
+                            <w:r>
+                              <w:rPr>
+                                <w:color w:val="9BBB59" w:themeColor="accent3"/>
+                              </w:rPr>
+                              <w:t>eieee</w:t>
+                            </w:r>
+                            <w:proofErr w:type="spellEnd"/>
+                            <w:r>
+                              <w:rPr>
+                                <w:color w:val="9BBB59" w:themeColor="accent3"/>
+                              </w:rPr>
+                              <w:t xml:space="preserve"> (or --</w:t>
+                            </w:r>
+                            <w:proofErr w:type="spellStart"/>
+                            <w:r>
+                              <w:rPr>
+                                <w:color w:val="9BBB59" w:themeColor="accent3"/>
+                              </w:rPr>
+                              <w:t>exportIEEE</w:t>
+                            </w:r>
+                            <w:proofErr w:type="spellEnd"/>
+                            <w:r>
+                              <w:rPr>
+                                <w:color w:val="9BBB59" w:themeColor="accent3"/>
+                              </w:rPr>
+                              <w:t>) &lt;id</w:t>
                             </w:r>
                             <w:r>
                               <w:rPr>
@@ -23540,7 +24666,35 @@
                         <w:rPr>
                           <w:color w:val="9BBB59" w:themeColor="accent3"/>
                         </w:rPr>
-                        <w:t>python tbbm.py -eieee (or --exportIEEE) &lt;id</w:t>
+                        <w:t>python tbbm.py -</w:t>
+                      </w:r>
+                      <w:proofErr w:type="spellStart"/>
+                      <w:r>
+                        <w:rPr>
+                          <w:color w:val="9BBB59" w:themeColor="accent3"/>
+                        </w:rPr>
+                        <w:t>eieee</w:t>
+                      </w:r>
+                      <w:proofErr w:type="spellEnd"/>
+                      <w:r>
+                        <w:rPr>
+                          <w:color w:val="9BBB59" w:themeColor="accent3"/>
+                        </w:rPr>
+                        <w:t xml:space="preserve"> (or --</w:t>
+                      </w:r>
+                      <w:proofErr w:type="spellStart"/>
+                      <w:r>
+                        <w:rPr>
+                          <w:color w:val="9BBB59" w:themeColor="accent3"/>
+                        </w:rPr>
+                        <w:t>exportIEEE</w:t>
+                      </w:r>
+                      <w:proofErr w:type="spellEnd"/>
+                      <w:r>
+                        <w:rPr>
+                          <w:color w:val="9BBB59" w:themeColor="accent3"/>
+                        </w:rPr>
+                        <w:t>) &lt;id</w:t>
                       </w:r>
                       <w:r>
                         <w:rPr>
@@ -24880,7 +26034,35 @@
                               <w:rPr>
                                 <w:color w:val="9BBB59" w:themeColor="accent3"/>
                               </w:rPr>
-                              <w:t>python tbbm.py -dcat (or --deleteCategory) id: &lt;id</w:t>
+                              <w:t>python tbbm.py -</w:t>
+                            </w:r>
+                            <w:proofErr w:type="spellStart"/>
+                            <w:r>
+                              <w:rPr>
+                                <w:color w:val="9BBB59" w:themeColor="accent3"/>
+                              </w:rPr>
+                              <w:t>dcat</w:t>
+                            </w:r>
+                            <w:proofErr w:type="spellEnd"/>
+                            <w:r>
+                              <w:rPr>
+                                <w:color w:val="9BBB59" w:themeColor="accent3"/>
+                              </w:rPr>
+                              <w:t xml:space="preserve"> (or --</w:t>
+                            </w:r>
+                            <w:proofErr w:type="spellStart"/>
+                            <w:r>
+                              <w:rPr>
+                                <w:color w:val="9BBB59" w:themeColor="accent3"/>
+                              </w:rPr>
+                              <w:t>deleteCategory</w:t>
+                            </w:r>
+                            <w:proofErr w:type="spellEnd"/>
+                            <w:r>
+                              <w:rPr>
+                                <w:color w:val="9BBB59" w:themeColor="accent3"/>
+                              </w:rPr>
+                              <w:t>) id: &lt;id</w:t>
                             </w:r>
                             <w:r>
                               <w:rPr>
@@ -24961,7 +26143,35 @@
                         <w:rPr>
                           <w:color w:val="9BBB59" w:themeColor="accent3"/>
                         </w:rPr>
-                        <w:t>python tbbm.py -dcat (or --deleteCategory) id: &lt;id</w:t>
+                        <w:t>python tbbm.py -</w:t>
+                      </w:r>
+                      <w:proofErr w:type="spellStart"/>
+                      <w:r>
+                        <w:rPr>
+                          <w:color w:val="9BBB59" w:themeColor="accent3"/>
+                        </w:rPr>
+                        <w:t>dcat</w:t>
+                      </w:r>
+                      <w:proofErr w:type="spellEnd"/>
+                      <w:r>
+                        <w:rPr>
+                          <w:color w:val="9BBB59" w:themeColor="accent3"/>
+                        </w:rPr>
+                        <w:t xml:space="preserve"> (or --</w:t>
+                      </w:r>
+                      <w:proofErr w:type="spellStart"/>
+                      <w:r>
+                        <w:rPr>
+                          <w:color w:val="9BBB59" w:themeColor="accent3"/>
+                        </w:rPr>
+                        <w:t>deleteCategory</w:t>
+                      </w:r>
+                      <w:proofErr w:type="spellEnd"/>
+                      <w:r>
+                        <w:rPr>
+                          <w:color w:val="9BBB59" w:themeColor="accent3"/>
+                        </w:rPr>
+                        <w:t>) id: &lt;id</w:t>
                       </w:r>
                       <w:r>
                         <w:rPr>
@@ -25624,8 +26834,18 @@
           <w:color w:val="4F81BD" w:themeColor="accent1"/>
           <w:lang w:eastAsia="he-IL"/>
         </w:rPr>
-        <w:t xml:space="preserve"> in this system are :</w:t>
-      </w:r>
+        <w:t xml:space="preserve"> in this system </w:t>
+      </w:r>
+      <w:proofErr w:type="gramStart"/>
+      <w:r>
+        <w:rPr>
+          <w:rFonts w:asciiTheme="majorBidi" w:hAnsiTheme="majorBidi" w:cstheme="majorBidi"/>
+          <w:color w:val="4F81BD" w:themeColor="accent1"/>
+          <w:lang w:eastAsia="he-IL"/>
+        </w:rPr>
+        <w:t>are :</w:t>
+      </w:r>
+      <w:proofErr w:type="gramEnd"/>
       <w:r>
         <w:rPr>
           <w:rFonts w:asciiTheme="majorBidi" w:hAnsiTheme="majorBidi" w:cstheme="majorBidi"/>
@@ -25676,15 +26896,59 @@
           <w:lang w:eastAsia="he-IL"/>
         </w:rPr>
         <w:br/>
-        <w:t xml:space="preserve">non of the risks above is dangerous </w:t>
-      </w:r>
+      </w:r>
+      <w:proofErr w:type="spellStart"/>
       <w:r>
         <w:rPr>
           <w:rFonts w:asciiTheme="majorBidi" w:hAnsiTheme="majorBidi" w:cstheme="majorBidi"/>
           <w:color w:val="4F81BD" w:themeColor="accent1"/>
           <w:lang w:eastAsia="he-IL"/>
         </w:rPr>
-        <w:t xml:space="preserve">to the user or to any other entity, as well as the environment and the system itself. The risks are minor and only effects the privacy of the user,. the app stores bibliographies and not classified information of any sort so there is no risk of important delicate </w:t>
+        <w:t>non of</w:t>
+      </w:r>
+      <w:proofErr w:type="spellEnd"/>
+      <w:r>
+        <w:rPr>
+          <w:rFonts w:asciiTheme="majorBidi" w:hAnsiTheme="majorBidi" w:cstheme="majorBidi"/>
+          <w:color w:val="4F81BD" w:themeColor="accent1"/>
+          <w:lang w:eastAsia="he-IL"/>
+        </w:rPr>
+        <w:t xml:space="preserve"> the risks above is dangerous </w:t>
+      </w:r>
+      <w:r>
+        <w:rPr>
+          <w:rFonts w:asciiTheme="majorBidi" w:hAnsiTheme="majorBidi" w:cstheme="majorBidi"/>
+          <w:color w:val="4F81BD" w:themeColor="accent1"/>
+          <w:lang w:eastAsia="he-IL"/>
+        </w:rPr>
+        <w:t xml:space="preserve">to the user or to any other entity, as well as the environment and the system itself. The risks are minor and only effects the privacy of the </w:t>
+      </w:r>
+      <w:proofErr w:type="gramStart"/>
+      <w:r>
+        <w:rPr>
+          <w:rFonts w:asciiTheme="majorBidi" w:hAnsiTheme="majorBidi" w:cstheme="majorBidi"/>
+          <w:color w:val="4F81BD" w:themeColor="accent1"/>
+          <w:lang w:eastAsia="he-IL"/>
+        </w:rPr>
+        <w:t>user,.</w:t>
+      </w:r>
+      <w:proofErr w:type="gramEnd"/>
+      <w:r>
+        <w:rPr>
+          <w:rFonts w:asciiTheme="majorBidi" w:hAnsiTheme="majorBidi" w:cstheme="majorBidi"/>
+          <w:color w:val="4F81BD" w:themeColor="accent1"/>
+          <w:lang w:eastAsia="he-IL"/>
+        </w:rPr>
+        <w:t xml:space="preserve"> the app stores bibliographies and not classified information of any sort so there is no risk of important </w:t>
+      </w:r>
+      <w:proofErr w:type="gramStart"/>
+      <w:r>
+        <w:rPr>
+          <w:rFonts w:asciiTheme="majorBidi" w:hAnsiTheme="majorBidi" w:cstheme="majorBidi"/>
+          <w:color w:val="4F81BD" w:themeColor="accent1"/>
+          <w:lang w:eastAsia="he-IL"/>
+        </w:rPr>
+        <w:t xml:space="preserve">delicate </w:t>
       </w:r>
       <w:r>
         <w:rPr>
@@ -25699,7 +26963,16 @@
           <w:color w:val="4F81BD" w:themeColor="accent1"/>
           <w:lang w:eastAsia="he-IL"/>
         </w:rPr>
-        <w:t>data leak.</w:t>
+        <w:t>data</w:t>
+      </w:r>
+      <w:proofErr w:type="gramEnd"/>
+      <w:r>
+        <w:rPr>
+          <w:rFonts w:asciiTheme="majorBidi" w:hAnsiTheme="majorBidi" w:cstheme="majorBidi"/>
+          <w:color w:val="4F81BD" w:themeColor="accent1"/>
+          <w:lang w:eastAsia="he-IL"/>
+        </w:rPr>
+        <w:t xml:space="preserve"> leak.</w:t>
       </w:r>
       <w:r>
         <w:rPr>
@@ -25742,7 +27015,25 @@
           <w:color w:val="4F81BD" w:themeColor="accent1"/>
           <w:lang w:eastAsia="he-IL"/>
         </w:rPr>
-        <w:t>In order to enter the system , the user must create a personal password that is going to allow access to the app for further use.</w:t>
+        <w:t xml:space="preserve">In order to enter the </w:t>
+      </w:r>
+      <w:proofErr w:type="gramStart"/>
+      <w:r>
+        <w:rPr>
+          <w:rFonts w:asciiTheme="majorBidi" w:hAnsiTheme="majorBidi" w:cstheme="majorBidi"/>
+          <w:color w:val="4F81BD" w:themeColor="accent1"/>
+          <w:lang w:eastAsia="he-IL"/>
+        </w:rPr>
+        <w:t>system ,</w:t>
+      </w:r>
+      <w:proofErr w:type="gramEnd"/>
+      <w:r>
+        <w:rPr>
+          <w:rFonts w:asciiTheme="majorBidi" w:hAnsiTheme="majorBidi" w:cstheme="majorBidi"/>
+          <w:color w:val="4F81BD" w:themeColor="accent1"/>
+          <w:lang w:eastAsia="he-IL"/>
+        </w:rPr>
+        <w:t xml:space="preserve"> the user must create a personal password that is going to allow access to the app for further use.</w:t>
       </w:r>
       <w:r>
         <w:rPr>
@@ -25757,7 +27048,25 @@
           <w:color w:val="4F81BD" w:themeColor="accent1"/>
           <w:lang w:eastAsia="he-IL"/>
         </w:rPr>
-        <w:t xml:space="preserve">other then the password that the user chooses for his account there are no other security limitations </w:t>
+        <w:t xml:space="preserve">other </w:t>
+      </w:r>
+      <w:proofErr w:type="spellStart"/>
+      <w:r>
+        <w:rPr>
+          <w:rFonts w:asciiTheme="majorBidi" w:hAnsiTheme="majorBidi" w:cstheme="majorBidi"/>
+          <w:color w:val="4F81BD" w:themeColor="accent1"/>
+          <w:lang w:eastAsia="he-IL"/>
+        </w:rPr>
+        <w:t>then</w:t>
+      </w:r>
+      <w:proofErr w:type="spellEnd"/>
+      <w:r>
+        <w:rPr>
+          <w:rFonts w:asciiTheme="majorBidi" w:hAnsiTheme="majorBidi" w:cstheme="majorBidi"/>
+          <w:color w:val="4F81BD" w:themeColor="accent1"/>
+          <w:lang w:eastAsia="he-IL"/>
+        </w:rPr>
+        <w:t xml:space="preserve"> the password that the user chooses for his account there are no other security limitations </w:t>
       </w:r>
       <w:r>
         <w:rPr>
@@ -25826,7 +27135,25 @@
           <w:lang w:eastAsia="he-IL"/>
         </w:rPr>
         <w:br/>
-        <w:t>* the app's services are available for the user as long as he didn’t log out of        the system</w:t>
+        <w:t xml:space="preserve">* the app's services are available for the user </w:t>
+      </w:r>
+      <w:proofErr w:type="gramStart"/>
+      <w:r>
+        <w:rPr>
+          <w:rFonts w:asciiTheme="majorBidi" w:hAnsiTheme="majorBidi" w:cstheme="majorBidi"/>
+          <w:color w:val="4F81BD" w:themeColor="accent1"/>
+          <w:lang w:eastAsia="he-IL"/>
+        </w:rPr>
+        <w:t>as long as</w:t>
+      </w:r>
+      <w:proofErr w:type="gramEnd"/>
+      <w:r>
+        <w:rPr>
+          <w:rFonts w:asciiTheme="majorBidi" w:hAnsiTheme="majorBidi" w:cstheme="majorBidi"/>
+          <w:color w:val="4F81BD" w:themeColor="accent1"/>
+          <w:lang w:eastAsia="he-IL"/>
+        </w:rPr>
+        <w:t xml:space="preserve"> he didn’t log out of        the system</w:t>
       </w:r>
       <w:r>
         <w:rPr>
@@ -26030,7 +27357,25 @@
           <w:color w:val="4F81BD" w:themeColor="accent1"/>
           <w:lang w:eastAsia="he-IL"/>
         </w:rPr>
-        <w:t xml:space="preserve">The name of the system : "The BB Manager" </w:t>
+        <w:t xml:space="preserve">The name of the </w:t>
+      </w:r>
+      <w:proofErr w:type="gramStart"/>
+      <w:r>
+        <w:rPr>
+          <w:rFonts w:asciiTheme="majorBidi" w:hAnsiTheme="majorBidi" w:cstheme="majorBidi"/>
+          <w:color w:val="4F81BD" w:themeColor="accent1"/>
+          <w:lang w:eastAsia="he-IL"/>
+        </w:rPr>
+        <w:t>system :</w:t>
+      </w:r>
+      <w:proofErr w:type="gramEnd"/>
+      <w:r>
+        <w:rPr>
+          <w:rFonts w:asciiTheme="majorBidi" w:hAnsiTheme="majorBidi" w:cstheme="majorBidi"/>
+          <w:color w:val="4F81BD" w:themeColor="accent1"/>
+          <w:lang w:eastAsia="he-IL"/>
+        </w:rPr>
+        <w:t xml:space="preserve"> "The BB Manager" </w:t>
       </w:r>
       <w:r>
         <w:rPr>
@@ -26169,6 +27514,7 @@
           <w:lang w:eastAsia="he-IL"/>
         </w:rPr>
       </w:pPr>
+      <w:proofErr w:type="gramStart"/>
       <w:r>
         <w:rPr>
           <w:rFonts w:asciiTheme="majorBidi" w:hAnsiTheme="majorBidi" w:cstheme="majorBidi"/>
@@ -26177,6 +27523,7 @@
         </w:rPr>
         <w:t>Flexibility :</w:t>
       </w:r>
+      <w:proofErr w:type="gramEnd"/>
       <w:r>
         <w:rPr>
           <w:rFonts w:asciiTheme="majorBidi" w:hAnsiTheme="majorBidi" w:cstheme="majorBidi"/>
@@ -26218,6 +27565,7 @@
           <w:lang w:eastAsia="he-IL"/>
         </w:rPr>
       </w:pPr>
+      <w:proofErr w:type="gramStart"/>
       <w:r>
         <w:rPr>
           <w:rFonts w:asciiTheme="majorBidi" w:hAnsiTheme="majorBidi" w:cstheme="majorBidi"/>
@@ -26226,6 +27574,7 @@
         </w:rPr>
         <w:t>Portability :</w:t>
       </w:r>
+      <w:proofErr w:type="gramEnd"/>
       <w:r>
         <w:rPr>
           <w:rFonts w:asciiTheme="majorBidi" w:hAnsiTheme="majorBidi" w:cstheme="majorBidi"/>
@@ -26256,7 +27605,25 @@
           <w:color w:val="4F81BD" w:themeColor="accent1"/>
           <w:lang w:eastAsia="he-IL"/>
         </w:rPr>
-        <w:t>( computers ,phones , ipads , etc. ).</w:t>
+        <w:t xml:space="preserve">( computers ,phones , </w:t>
+      </w:r>
+      <w:proofErr w:type="spellStart"/>
+      <w:r>
+        <w:rPr>
+          <w:rFonts w:asciiTheme="majorBidi" w:hAnsiTheme="majorBidi" w:cstheme="majorBidi"/>
+          <w:color w:val="4F81BD" w:themeColor="accent1"/>
+          <w:lang w:eastAsia="he-IL"/>
+        </w:rPr>
+        <w:t>ipads</w:t>
+      </w:r>
+      <w:proofErr w:type="spellEnd"/>
+      <w:r>
+        <w:rPr>
+          <w:rFonts w:asciiTheme="majorBidi" w:hAnsiTheme="majorBidi" w:cstheme="majorBidi"/>
+          <w:color w:val="4F81BD" w:themeColor="accent1"/>
+          <w:lang w:eastAsia="he-IL"/>
+        </w:rPr>
+        <w:t xml:space="preserve"> , etc. ).</w:t>
       </w:r>
     </w:p>
     <w:p>
@@ -26272,6 +27639,7 @@
           <w:lang w:eastAsia="he-IL"/>
         </w:rPr>
       </w:pPr>
+      <w:proofErr w:type="gramStart"/>
       <w:r>
         <w:rPr>
           <w:rFonts w:asciiTheme="majorBidi" w:hAnsiTheme="majorBidi" w:cstheme="majorBidi"/>
@@ -26280,6 +27648,7 @@
         </w:rPr>
         <w:t>Languages :</w:t>
       </w:r>
+      <w:proofErr w:type="gramEnd"/>
       <w:r>
         <w:rPr>
           <w:rFonts w:asciiTheme="majorBidi" w:hAnsiTheme="majorBidi" w:cstheme="majorBidi"/>
@@ -26441,32 +27810,14 @@
     </w:p>
     <w:p>
       <w:pPr>
-        <w:pStyle w:val="ListParagraph"/>
-        <w:numPr>
-          <w:ilvl w:val="0"/>
-          <w:numId w:val="37"/>
-        </w:numPr>
         <w:bidi w:val="0"/>
         <w:jc w:val="both"/>
         <w:rPr>
           <w:lang w:eastAsia="he-IL"/>
         </w:rPr>
       </w:pPr>
-      <w:r>
-        <w:rPr>
-          <w:lang w:eastAsia="he-IL"/>
-        </w:rPr>
-        <w:br w:type="page"/>
-      </w:r>
-    </w:p>
-    <w:p>
-      <w:pPr>
-        <w:bidi w:val="0"/>
-        <w:jc w:val="right"/>
-        <w:rPr>
-          <w:lang w:eastAsia="he-IL"/>
-        </w:rPr>
-      </w:pPr>
+      <w:bookmarkStart w:id="2" w:name="_GoBack"/>
+      <w:bookmarkEnd w:id="2"/>
     </w:p>
     <w:sectPr>
       <w:headerReference w:type="default" r:id="rId9"/>
@@ -27179,7 +28530,7 @@
         <w:noProof/>
         <w:rtl/>
       </w:rPr>
-      <w:t>18</w:t>
+      <w:t>16</w:t>
     </w:r>
     <w:r>
       <w:rPr>
@@ -27243,7 +28594,7 @@
         <w:szCs w:val="18"/>
         <w:rtl/>
       </w:rPr>
-      <w:t>18</w:t>
+      <w:t>17</w:t>
     </w:r>
     <w:r>
       <w:rPr>
@@ -34704,7 +36055,7 @@
 </file>
 
 <file path=customXml/itemProps1.xml><?xml version="1.0" encoding="utf-8"?>
-<ds:datastoreItem xmlns:ds="http://schemas.openxmlformats.org/officeDocument/2006/customXml" ds:itemID="{8C33CA09-DDE5-4A92-BFE7-54931377DCA0}">
+<ds:datastoreItem xmlns:ds="http://schemas.openxmlformats.org/officeDocument/2006/customXml" ds:itemID="{7284BC20-0255-4FA7-BF30-0F8EB506D433}">
   <ds:schemaRefs>
     <ds:schemaRef ds:uri="http://schemas.openxmlformats.org/officeDocument/2006/bibliography"/>
   </ds:schemaRefs>

</xml_diff>